<commit_message>
add imgs to bc slides
</commit_message>
<xml_diff>
--- a/TokyoR.82/presentation_notes.docx
+++ b/TokyoR.82/presentation_notes.docx
@@ -45,7 +45,19 @@
         <w:rPr>
           <w:sz w:val="36"/>
         </w:rPr>
-        <w:t xml:space="preserve"> I will again be speaking in English. Some of the slides are in Japanese but I tried to make it as simple as possible to understand. </w:t>
+        <w:t xml:space="preserve"> I will again be speaking in English. Some of the slides are in Japanese but I tried to make it as simple as possible </w:t>
+      </w:r>
+      <w:r>
+        <w:rPr>
+          <w:sz w:val="36"/>
+        </w:rPr>
+        <w:t xml:space="preserve"> for everyone </w:t>
+      </w:r>
+      <w:r>
+        <w:rPr>
+          <w:sz w:val="36"/>
+        </w:rPr>
+        <w:t xml:space="preserve">to understand. </w:t>
       </w:r>
     </w:p>
     <w:p>
@@ -649,13 +661,19 @@
         <w:rPr>
           <w:sz w:val="36"/>
         </w:rPr>
-        <w:t xml:space="preserve"> in a linear way throughout the course of the project.</w:t>
-      </w:r>
-      <w:r>
-        <w:rPr>
-          <w:sz w:val="36"/>
-        </w:rPr>
-        <w:t xml:space="preserve"> See the </w:t>
+        <w:t xml:space="preserve"> in a linear way throughout the course of the project</w:t>
+      </w:r>
+      <w:r>
+        <w:rPr>
+          <w:sz w:val="36"/>
+        </w:rPr>
+        <w:t>, like</w:t>
+      </w:r>
+      <w:r>
+        <w:rPr>
+          <w:sz w:val="36"/>
+        </w:rPr>
+        <w:t xml:space="preserve"> the </w:t>
       </w:r>
       <w:r>
         <w:rPr>
@@ -753,7 +771,39 @@
         <w:rPr>
           <w:sz w:val="36"/>
         </w:rPr>
-        <w:t xml:space="preserve"> line in the graph: for projects based on output from a harvest a lot of data can only be gathered near the end of the year.</w:t>
+        <w:t xml:space="preserve"> line in the graph: for projects based on output from a harvest</w:t>
+      </w:r>
+      <w:r>
+        <w:rPr>
+          <w:sz w:val="36"/>
+        </w:rPr>
+        <w:t>;</w:t>
+      </w:r>
+      <w:r>
+        <w:rPr>
+          <w:sz w:val="36"/>
+        </w:rPr>
+        <w:t xml:space="preserve"> a lot of data can only be gathered near the end of the year.</w:t>
+      </w:r>
+    </w:p>
+    <w:p>
+      <w:pPr>
+        <w:rPr>
+          <w:sz w:val="36"/>
+        </w:rPr>
+      </w:pPr>
+    </w:p>
+    <w:p>
+      <w:pPr>
+        <w:rPr>
+          <w:sz w:val="36"/>
+        </w:rPr>
+      </w:pPr>
+      <w:r>
+        <w:rPr>
+          <w:sz w:val="36"/>
+        </w:rPr>
+        <w:t>10.</w:t>
       </w:r>
     </w:p>
     <w:p>
@@ -811,7 +861,19 @@
         <w:rPr>
           <w:sz w:val="36"/>
         </w:rPr>
-        <w:t xml:space="preserve">10. </w:t>
+        <w:t>1</w:t>
+      </w:r>
+      <w:r>
+        <w:rPr>
+          <w:sz w:val="36"/>
+        </w:rPr>
+        <w:t>1</w:t>
+      </w:r>
+      <w:r>
+        <w:rPr>
+          <w:sz w:val="36"/>
+        </w:rPr>
+        <w:t xml:space="preserve">. </w:t>
       </w:r>
     </w:p>
     <w:p>
@@ -888,6 +950,18 @@
       </w:r>
       <w:r>
         <w:rPr>
+          <w:sz w:val="36"/>
+        </w:rPr>
+        <w:t xml:space="preserve">accomplished </w:t>
+      </w:r>
+      <w:r>
+        <w:rPr>
+          <w:sz w:val="36"/>
+        </w:rPr>
+        <w:t xml:space="preserve">so far </w:t>
+      </w:r>
+      <w:r>
+        <w:rPr>
           <w:b/>
           <w:sz w:val="36"/>
         </w:rPr>
@@ -958,6 +1032,7 @@
         <w:rPr>
           <w:sz w:val="36"/>
         </w:rPr>
+        <w:lastRenderedPageBreak/>
         <w:t xml:space="preserve">The color inside the bar </w:t>
       </w:r>
       <w:r>
@@ -984,13 +1059,389 @@
         </w:rPr>
         <w:t>.</w:t>
       </w:r>
-    </w:p>
-    <w:p>
-      <w:pPr>
-        <w:rPr>
-          <w:sz w:val="36"/>
-        </w:rPr>
-      </w:pPr>
+      <w:r>
+        <w:rPr>
+          <w:sz w:val="36"/>
+        </w:rPr>
+        <w:t xml:space="preserve"> </w:t>
+      </w:r>
+    </w:p>
+    <w:p>
+      <w:pPr>
+        <w:rPr>
+          <w:sz w:val="36"/>
+        </w:rPr>
+      </w:pPr>
+      <w:r>
+        <w:rPr>
+          <w:sz w:val="36"/>
+        </w:rPr>
+        <w:t>The other colored bars denote what the value of the indicator was last week and the same time last year.</w:t>
+      </w:r>
+    </w:p>
+    <w:p>
+      <w:pPr>
+        <w:rPr>
+          <w:sz w:val="36"/>
+        </w:rPr>
+      </w:pPr>
+    </w:p>
+    <w:p>
+      <w:pPr>
+        <w:rPr>
+          <w:sz w:val="36"/>
+        </w:rPr>
+      </w:pPr>
+      <w:r>
+        <w:rPr>
+          <w:sz w:val="36"/>
+        </w:rPr>
+        <w:t>1</w:t>
+      </w:r>
+      <w:r>
+        <w:rPr>
+          <w:sz w:val="36"/>
+        </w:rPr>
+        <w:t>2</w:t>
+      </w:r>
+      <w:r>
+        <w:rPr>
+          <w:sz w:val="36"/>
+        </w:rPr>
+        <w:t xml:space="preserve">. </w:t>
+      </w:r>
+    </w:p>
+    <w:p>
+      <w:pPr>
+        <w:rPr>
+          <w:sz w:val="36"/>
+        </w:rPr>
+      </w:pPr>
+      <w:r>
+        <w:rPr>
+          <w:sz w:val="36"/>
+        </w:rPr>
+        <w:t>We’ve created a couple of variants</w:t>
+      </w:r>
+      <w:r>
+        <w:rPr>
+          <w:sz w:val="36"/>
+        </w:rPr>
+        <w:t>, such as `</w:t>
+      </w:r>
+      <w:proofErr w:type="spellStart"/>
+      <w:r>
+        <w:rPr>
+          <w:sz w:val="36"/>
+        </w:rPr>
+        <w:t>bullet_chart_</w:t>
+      </w:r>
+      <w:proofErr w:type="gramStart"/>
+      <w:r>
+        <w:rPr>
+          <w:sz w:val="36"/>
+        </w:rPr>
+        <w:t>symbol</w:t>
+      </w:r>
+      <w:proofErr w:type="spellEnd"/>
+      <w:r>
+        <w:rPr>
+          <w:sz w:val="36"/>
+        </w:rPr>
+        <w:t>(</w:t>
+      </w:r>
+      <w:proofErr w:type="gramEnd"/>
+      <w:r>
+        <w:rPr>
+          <w:sz w:val="36"/>
+        </w:rPr>
+        <w:t xml:space="preserve">)` which uses different shapes to denote the value of the indicator </w:t>
+      </w:r>
+      <w:r>
+        <w:rPr>
+          <w:sz w:val="36"/>
+        </w:rPr>
+        <w:t xml:space="preserve">- </w:t>
+      </w:r>
+      <w:r>
+        <w:rPr>
+          <w:sz w:val="36"/>
+        </w:rPr>
+        <w:t xml:space="preserve">last week and last year. </w:t>
+      </w:r>
+    </w:p>
+    <w:p>
+      <w:pPr>
+        <w:rPr>
+          <w:sz w:val="36"/>
+        </w:rPr>
+      </w:pPr>
+      <w:r>
+        <w:rPr>
+          <w:sz w:val="36"/>
+        </w:rPr>
+        <w:t xml:space="preserve">And </w:t>
+      </w:r>
+      <w:r>
+        <w:rPr>
+          <w:sz w:val="36"/>
+        </w:rPr>
+        <w:t xml:space="preserve">the </w:t>
+      </w:r>
+      <w:r>
+        <w:rPr>
+          <w:sz w:val="36"/>
+        </w:rPr>
+        <w:t>`</w:t>
+      </w:r>
+      <w:proofErr w:type="spellStart"/>
+      <w:r>
+        <w:rPr>
+          <w:sz w:val="36"/>
+        </w:rPr>
+        <w:t>bullet_chart_</w:t>
+      </w:r>
+      <w:proofErr w:type="gramStart"/>
+      <w:r>
+        <w:rPr>
+          <w:sz w:val="36"/>
+        </w:rPr>
+        <w:t>vline</w:t>
+      </w:r>
+      <w:proofErr w:type="spellEnd"/>
+      <w:r>
+        <w:rPr>
+          <w:sz w:val="36"/>
+        </w:rPr>
+        <w:t>(</w:t>
+      </w:r>
+      <w:proofErr w:type="gramEnd"/>
+      <w:r>
+        <w:rPr>
+          <w:sz w:val="36"/>
+        </w:rPr>
+        <w:t>)` variant</w:t>
+      </w:r>
+      <w:r>
+        <w:rPr>
+          <w:sz w:val="36"/>
+        </w:rPr>
+        <w:t>, which</w:t>
+      </w:r>
+      <w:r>
+        <w:rPr>
+          <w:sz w:val="36"/>
+        </w:rPr>
+        <w:t xml:space="preserve"> is a simplified version that just denotes how we were doing at </w:t>
+      </w:r>
+      <w:r>
+        <w:rPr>
+          <w:b/>
+          <w:sz w:val="36"/>
+        </w:rPr>
+        <w:t>th</w:t>
+      </w:r>
+      <w:r>
+        <w:rPr>
+          <w:b/>
+          <w:sz w:val="36"/>
+        </w:rPr>
+        <w:t>is</w:t>
+      </w:r>
+      <w:r>
+        <w:rPr>
+          <w:b/>
+          <w:sz w:val="36"/>
+        </w:rPr>
+        <w:t xml:space="preserve"> time</w:t>
+      </w:r>
+      <w:r>
+        <w:rPr>
+          <w:sz w:val="36"/>
+        </w:rPr>
+        <w:t xml:space="preserve"> last year.</w:t>
+      </w:r>
+    </w:p>
+    <w:p>
+      <w:pPr>
+        <w:rPr>
+          <w:sz w:val="36"/>
+        </w:rPr>
+      </w:pPr>
+    </w:p>
+    <w:p>
+      <w:pPr>
+        <w:rPr>
+          <w:sz w:val="36"/>
+        </w:rPr>
+      </w:pPr>
+      <w:r>
+        <w:rPr>
+          <w:sz w:val="36"/>
+        </w:rPr>
+        <w:t>1</w:t>
+      </w:r>
+      <w:r>
+        <w:rPr>
+          <w:sz w:val="36"/>
+        </w:rPr>
+        <w:t>3</w:t>
+      </w:r>
+      <w:r>
+        <w:rPr>
+          <w:sz w:val="36"/>
+        </w:rPr>
+        <w:t>.</w:t>
+      </w:r>
+    </w:p>
+    <w:p>
+      <w:pPr>
+        <w:rPr>
+          <w:sz w:val="36"/>
+        </w:rPr>
+      </w:pPr>
+      <w:r>
+        <w:rPr>
+          <w:sz w:val="36"/>
+        </w:rPr>
+        <w:t>Last but not least, there is the `</w:t>
+      </w:r>
+      <w:proofErr w:type="spellStart"/>
+      <w:r>
+        <w:rPr>
+          <w:sz w:val="36"/>
+        </w:rPr>
+        <w:t>bullet_chart_</w:t>
+      </w:r>
+      <w:proofErr w:type="gramStart"/>
+      <w:r>
+        <w:rPr>
+          <w:sz w:val="36"/>
+        </w:rPr>
+        <w:t>wide</w:t>
+      </w:r>
+      <w:proofErr w:type="spellEnd"/>
+      <w:r>
+        <w:rPr>
+          <w:sz w:val="36"/>
+        </w:rPr>
+        <w:t>(</w:t>
+      </w:r>
+      <w:proofErr w:type="gramEnd"/>
+      <w:r>
+        <w:rPr>
+          <w:sz w:val="36"/>
+        </w:rPr>
+        <w:t xml:space="preserve">)` </w:t>
+      </w:r>
+      <w:r>
+        <w:rPr>
+          <w:sz w:val="36"/>
+        </w:rPr>
+        <w:t xml:space="preserve">which is most similar to the regular bullet chart except </w:t>
+      </w:r>
+      <w:r>
+        <w:rPr>
+          <w:sz w:val="36"/>
+        </w:rPr>
+        <w:t xml:space="preserve">it </w:t>
+      </w:r>
+      <w:r>
+        <w:rPr>
+          <w:sz w:val="36"/>
+        </w:rPr>
+        <w:t>uses different widths of the bars to show the benchmarks for previous time points.</w:t>
+      </w:r>
+    </w:p>
+    <w:p>
+      <w:pPr>
+        <w:rPr>
+          <w:sz w:val="36"/>
+        </w:rPr>
+      </w:pPr>
+    </w:p>
+    <w:p>
+      <w:pPr>
+        <w:rPr>
+          <w:sz w:val="36"/>
+        </w:rPr>
+      </w:pPr>
+      <w:r>
+        <w:rPr>
+          <w:sz w:val="36"/>
+        </w:rPr>
+        <w:t>1</w:t>
+      </w:r>
+      <w:r>
+        <w:rPr>
+          <w:sz w:val="36"/>
+        </w:rPr>
+        <w:t>4</w:t>
+      </w:r>
+      <w:r>
+        <w:rPr>
+          <w:sz w:val="36"/>
+        </w:rPr>
+        <w:t xml:space="preserve">. </w:t>
+      </w:r>
+    </w:p>
+    <w:p>
+      <w:pPr>
+        <w:rPr>
+          <w:sz w:val="36"/>
+        </w:rPr>
+      </w:pPr>
+      <w:r>
+        <w:rPr>
+          <w:sz w:val="36"/>
+        </w:rPr>
+        <w:t>Special features include an interactive version powered by `</w:t>
+      </w:r>
+      <w:proofErr w:type="spellStart"/>
+      <w:r>
+        <w:rPr>
+          <w:sz w:val="36"/>
+        </w:rPr>
+        <w:t>ggiraph</w:t>
+      </w:r>
+      <w:proofErr w:type="spellEnd"/>
+      <w:r>
+        <w:rPr>
+          <w:sz w:val="36"/>
+        </w:rPr>
+        <w:t>`!</w:t>
+      </w:r>
+    </w:p>
+    <w:p>
+      <w:pPr>
+        <w:rPr>
+          <w:sz w:val="36"/>
+        </w:rPr>
+      </w:pPr>
+      <w:r>
+        <w:rPr>
+          <w:sz w:val="36"/>
+        </w:rPr>
+        <w:t xml:space="preserve">You can hover over to see </w:t>
+      </w:r>
+      <w:r>
+        <w:rPr>
+          <w:sz w:val="36"/>
+        </w:rPr>
+        <w:t>more information</w:t>
+      </w:r>
+      <w:r>
+        <w:rPr>
+          <w:sz w:val="36"/>
+        </w:rPr>
+        <w:t xml:space="preserve"> about the values</w:t>
+      </w:r>
+      <w:r>
+        <w:rPr>
+          <w:sz w:val="36"/>
+        </w:rPr>
+        <w:t>.</w:t>
+      </w:r>
     </w:p>
     <w:p>
       <w:pPr>
@@ -1003,577 +1454,409 @@
           <w:sz w:val="36"/>
         </w:rPr>
         <w:lastRenderedPageBreak/>
-        <w:t xml:space="preserve">11. </w:t>
-      </w:r>
-    </w:p>
-    <w:p>
-      <w:pPr>
-        <w:rPr>
-          <w:sz w:val="36"/>
-        </w:rPr>
-      </w:pPr>
-      <w:r>
-        <w:rPr>
-          <w:sz w:val="36"/>
-        </w:rPr>
-        <w:t>We’ve created a couple of variants</w:t>
-      </w:r>
-      <w:r>
-        <w:rPr>
-          <w:sz w:val="36"/>
-        </w:rPr>
-        <w:t>, such as `</w:t>
+        <w:t>1</w:t>
+      </w:r>
+      <w:r>
+        <w:rPr>
+          <w:sz w:val="36"/>
+        </w:rPr>
+        <w:t>5</w:t>
+      </w:r>
+      <w:r>
+        <w:rPr>
+          <w:sz w:val="36"/>
+        </w:rPr>
+        <w:t xml:space="preserve">. </w:t>
+      </w:r>
+    </w:p>
+    <w:p>
+      <w:pPr>
+        <w:rPr>
+          <w:sz w:val="36"/>
+        </w:rPr>
+      </w:pPr>
+      <w:r>
+        <w:rPr>
+          <w:sz w:val="36"/>
+        </w:rPr>
+        <w:t>{</w:t>
       </w:r>
       <w:proofErr w:type="spellStart"/>
       <w:r>
         <w:rPr>
           <w:sz w:val="36"/>
         </w:rPr>
-        <w:t>bullet_chart_</w:t>
+        <w:t>bulletchartr</w:t>
+      </w:r>
+      <w:proofErr w:type="spellEnd"/>
+      <w:r>
+        <w:rPr>
+          <w:sz w:val="36"/>
+        </w:rPr>
+        <w:t xml:space="preserve">} has </w:t>
+      </w:r>
+      <w:r>
+        <w:rPr>
+          <w:b/>
+          <w:sz w:val="36"/>
+        </w:rPr>
+        <w:t>many</w:t>
+      </w:r>
+      <w:r>
+        <w:rPr>
+          <w:sz w:val="36"/>
+        </w:rPr>
+        <w:t xml:space="preserve"> arguments but the important ones are specifying the legend, calendar type</w:t>
+      </w:r>
+      <w:r>
+        <w:rPr>
+          <w:sz w:val="36"/>
+        </w:rPr>
+        <w:t>,</w:t>
+      </w:r>
+      <w:r>
+        <w:rPr>
+          <w:sz w:val="36"/>
+        </w:rPr>
+        <w:t xml:space="preserve"> and showing informational text labels.</w:t>
+      </w:r>
+      <w:r>
+        <w:rPr>
+          <w:sz w:val="36"/>
+        </w:rPr>
+        <w:t xml:space="preserve"> For example, </w:t>
+      </w:r>
+      <w:r>
+        <w:rPr>
+          <w:sz w:val="36"/>
+        </w:rPr>
+        <w:t xml:space="preserve">for Indicator 38 at the top; </w:t>
+      </w:r>
+      <w:r>
+        <w:rPr>
+          <w:sz w:val="36"/>
+        </w:rPr>
+        <w:t xml:space="preserve">we collected </w:t>
+      </w:r>
+      <w:r>
+        <w:rPr>
+          <w:sz w:val="36"/>
+        </w:rPr>
+        <w:t>4</w:t>
+      </w:r>
+      <w:r>
+        <w:rPr>
+          <w:sz w:val="36"/>
+        </w:rPr>
+        <w:t xml:space="preserve"> more data points compared to last </w:t>
       </w:r>
       <w:proofErr w:type="gramStart"/>
       <w:r>
         <w:rPr>
           <w:sz w:val="36"/>
         </w:rPr>
-        <w:t>symbol</w:t>
-      </w:r>
-      <w:proofErr w:type="spellEnd"/>
-      <w:r>
-        <w:rPr>
-          <w:sz w:val="36"/>
-        </w:rPr>
-        <w:t>(</w:t>
+        <w:t>week</w:t>
       </w:r>
       <w:proofErr w:type="gramEnd"/>
       <w:r>
         <w:rPr>
           <w:sz w:val="36"/>
         </w:rPr>
-        <w:t xml:space="preserve">)` which uses different shapes to denote the value of the indicator last week and last year. </w:t>
-      </w:r>
-    </w:p>
-    <w:p>
-      <w:pPr>
-        <w:rPr>
-          <w:sz w:val="36"/>
-        </w:rPr>
-      </w:pPr>
-      <w:r>
-        <w:rPr>
-          <w:sz w:val="36"/>
-        </w:rPr>
-        <w:t xml:space="preserve">And </w:t>
-      </w:r>
-      <w:r>
-        <w:rPr>
-          <w:sz w:val="36"/>
-        </w:rPr>
-        <w:t xml:space="preserve">the </w:t>
-      </w:r>
-      <w:r>
-        <w:rPr>
-          <w:sz w:val="36"/>
-        </w:rPr>
-        <w:t>`</w:t>
-      </w:r>
-      <w:proofErr w:type="spellStart"/>
-      <w:r>
-        <w:rPr>
-          <w:sz w:val="36"/>
-        </w:rPr>
-        <w:t>bullet_chart_</w:t>
-      </w:r>
-      <w:proofErr w:type="gramStart"/>
-      <w:r>
-        <w:rPr>
-          <w:sz w:val="36"/>
-        </w:rPr>
-        <w:t>vline</w:t>
-      </w:r>
-      <w:proofErr w:type="spellEnd"/>
-      <w:r>
-        <w:rPr>
-          <w:sz w:val="36"/>
-        </w:rPr>
-        <w:t>(</w:t>
-      </w:r>
-      <w:proofErr w:type="gramEnd"/>
-      <w:r>
-        <w:rPr>
-          <w:sz w:val="36"/>
-        </w:rPr>
-        <w:t>)` variant</w:t>
-      </w:r>
-      <w:r>
-        <w:rPr>
-          <w:sz w:val="36"/>
-        </w:rPr>
-        <w:t>, which</w:t>
-      </w:r>
-      <w:r>
-        <w:rPr>
-          <w:sz w:val="36"/>
-        </w:rPr>
-        <w:t xml:space="preserve"> is a simplified version that just denotes how we were doing at th</w:t>
-      </w:r>
-      <w:r>
-        <w:rPr>
-          <w:sz w:val="36"/>
-        </w:rPr>
-        <w:t>is</w:t>
-      </w:r>
-      <w:r>
-        <w:rPr>
-          <w:sz w:val="36"/>
-        </w:rPr>
-        <w:t xml:space="preserve"> time last year.</w:t>
-      </w:r>
-    </w:p>
-    <w:p>
-      <w:pPr>
-        <w:rPr>
-          <w:sz w:val="36"/>
-        </w:rPr>
-      </w:pPr>
-    </w:p>
-    <w:p>
-      <w:pPr>
-        <w:rPr>
-          <w:sz w:val="36"/>
-        </w:rPr>
-      </w:pPr>
-      <w:r>
-        <w:rPr>
-          <w:sz w:val="36"/>
-        </w:rPr>
-        <w:t>12.</w:t>
-      </w:r>
-    </w:p>
-    <w:p>
-      <w:pPr>
-        <w:rPr>
-          <w:sz w:val="36"/>
-        </w:rPr>
-      </w:pPr>
-      <w:r>
-        <w:rPr>
-          <w:sz w:val="36"/>
-        </w:rPr>
-        <w:t>Last but not least, there is the `</w:t>
-      </w:r>
-      <w:proofErr w:type="spellStart"/>
-      <w:r>
-        <w:rPr>
-          <w:sz w:val="36"/>
-        </w:rPr>
-        <w:t>bullet_chart_</w:t>
-      </w:r>
-      <w:proofErr w:type="gramStart"/>
-      <w:r>
-        <w:rPr>
-          <w:sz w:val="36"/>
-        </w:rPr>
-        <w:t>wide</w:t>
-      </w:r>
-      <w:proofErr w:type="spellEnd"/>
-      <w:r>
-        <w:rPr>
-          <w:sz w:val="36"/>
-        </w:rPr>
-        <w:t>(</w:t>
-      </w:r>
-      <w:proofErr w:type="gramEnd"/>
-      <w:r>
-        <w:rPr>
-          <w:sz w:val="36"/>
-        </w:rPr>
-        <w:t xml:space="preserve">)` </w:t>
-      </w:r>
-      <w:r>
-        <w:rPr>
-          <w:sz w:val="36"/>
-        </w:rPr>
-        <w:t xml:space="preserve">which is most similar to the regular bullet chart except </w:t>
-      </w:r>
-      <w:r>
-        <w:rPr>
-          <w:sz w:val="36"/>
-        </w:rPr>
-        <w:t xml:space="preserve">it </w:t>
-      </w:r>
-      <w:r>
-        <w:rPr>
-          <w:sz w:val="36"/>
-        </w:rPr>
-        <w:t>uses different widths of the bars to show the benchmarks for previous time points.</w:t>
-      </w:r>
-    </w:p>
-    <w:p>
-      <w:pPr>
-        <w:rPr>
-          <w:sz w:val="36"/>
-        </w:rPr>
-      </w:pPr>
-    </w:p>
-    <w:p>
-      <w:pPr>
-        <w:rPr>
-          <w:sz w:val="36"/>
-        </w:rPr>
-      </w:pPr>
-      <w:r>
-        <w:rPr>
-          <w:sz w:val="36"/>
-        </w:rPr>
-        <w:t xml:space="preserve">13. </w:t>
-      </w:r>
-    </w:p>
-    <w:p>
-      <w:pPr>
-        <w:rPr>
-          <w:sz w:val="36"/>
-        </w:rPr>
-      </w:pPr>
-      <w:r>
-        <w:rPr>
-          <w:sz w:val="36"/>
-        </w:rPr>
-        <w:t>Special features include an interactive version powered by `</w:t>
-      </w:r>
-      <w:proofErr w:type="spellStart"/>
-      <w:r>
-        <w:rPr>
-          <w:sz w:val="36"/>
-        </w:rPr>
-        <w:t>ggiraph</w:t>
-      </w:r>
-      <w:proofErr w:type="spellEnd"/>
-      <w:r>
-        <w:rPr>
-          <w:sz w:val="36"/>
-        </w:rPr>
-        <w:t>`!</w:t>
-      </w:r>
-    </w:p>
-    <w:p>
-      <w:pPr>
-        <w:rPr>
-          <w:sz w:val="36"/>
-        </w:rPr>
-      </w:pPr>
-      <w:r>
-        <w:rPr>
-          <w:sz w:val="36"/>
-        </w:rPr>
-        <w:t xml:space="preserve">You can hover over to see </w:t>
-      </w:r>
-      <w:r>
-        <w:rPr>
-          <w:sz w:val="36"/>
-        </w:rPr>
-        <w:t>more information.</w:t>
-      </w:r>
-    </w:p>
-    <w:p>
-      <w:pPr>
-        <w:rPr>
-          <w:sz w:val="36"/>
-        </w:rPr>
-      </w:pPr>
-      <w:r>
-        <w:rPr>
-          <w:sz w:val="36"/>
-        </w:rPr>
-        <w:t xml:space="preserve">14. </w:t>
-      </w:r>
-    </w:p>
-    <w:p>
-      <w:pPr>
-        <w:rPr>
-          <w:sz w:val="36"/>
-        </w:rPr>
-      </w:pPr>
-      <w:r>
-        <w:rPr>
-          <w:sz w:val="36"/>
-        </w:rPr>
-        <w:t>{</w:t>
-      </w:r>
-      <w:proofErr w:type="spellStart"/>
-      <w:r>
-        <w:rPr>
-          <w:sz w:val="36"/>
-        </w:rPr>
-        <w:t>bulletchartr</w:t>
-      </w:r>
-      <w:proofErr w:type="spellEnd"/>
-      <w:r>
-        <w:rPr>
-          <w:sz w:val="36"/>
-        </w:rPr>
-        <w:t xml:space="preserve">} has </w:t>
+        <w:t xml:space="preserve"> but we are 1</w:t>
+      </w:r>
+      <w:r>
+        <w:rPr>
+          <w:sz w:val="36"/>
+        </w:rPr>
+        <w:t>6</w:t>
+      </w:r>
+      <w:r>
+        <w:rPr>
+          <w:sz w:val="36"/>
+        </w:rPr>
+        <w:t xml:space="preserve"> behind </w:t>
+      </w:r>
+      <w:r>
+        <w:rPr>
+          <w:sz w:val="36"/>
+        </w:rPr>
+        <w:t xml:space="preserve">compared to the </w:t>
+      </w:r>
+      <w:r>
+        <w:rPr>
+          <w:sz w:val="36"/>
+        </w:rPr>
+        <w:t>same time last year.</w:t>
+      </w:r>
+      <w:r>
+        <w:rPr>
+          <w:sz w:val="36"/>
+        </w:rPr>
+        <w:t xml:space="preserve"> Both are still behind what we </w:t>
       </w:r>
       <w:r>
         <w:rPr>
           <w:b/>
           <w:sz w:val="36"/>
         </w:rPr>
-        <w:t>many</w:t>
-      </w:r>
-      <w:r>
-        <w:rPr>
-          <w:sz w:val="36"/>
-        </w:rPr>
-        <w:t xml:space="preserve"> arguments but the important ones are specifying the legend, calendar type</w:t>
-      </w:r>
-      <w:r>
-        <w:rPr>
-          <w:sz w:val="36"/>
-        </w:rPr>
-        <w:t>,</w:t>
-      </w:r>
-      <w:r>
-        <w:rPr>
-          <w:sz w:val="36"/>
-        </w:rPr>
-        <w:t xml:space="preserve"> and showing informational text labels.</w:t>
-      </w:r>
-      <w:r>
-        <w:rPr>
-          <w:sz w:val="36"/>
-        </w:rPr>
-        <w:t xml:space="preserve"> For example, we collected 12 more data points compared to last </w:t>
-      </w:r>
-      <w:proofErr w:type="gramStart"/>
-      <w:r>
-        <w:rPr>
-          <w:sz w:val="36"/>
-        </w:rPr>
-        <w:t>week</w:t>
-      </w:r>
-      <w:proofErr w:type="gramEnd"/>
-      <w:r>
-        <w:rPr>
-          <w:sz w:val="36"/>
-        </w:rPr>
-        <w:t xml:space="preserve"> but we are 15 behind </w:t>
-      </w:r>
-      <w:r>
-        <w:rPr>
-          <w:sz w:val="36"/>
-        </w:rPr>
-        <w:t xml:space="preserve">compared to the </w:t>
-      </w:r>
-      <w:r>
-        <w:rPr>
-          <w:sz w:val="36"/>
-        </w:rPr>
-        <w:t>same time last year.</w:t>
-      </w:r>
-    </w:p>
-    <w:p>
-      <w:pPr>
-        <w:rPr>
-          <w:sz w:val="36"/>
-        </w:rPr>
-      </w:pPr>
-      <w:r>
-        <w:rPr>
-          <w:sz w:val="36"/>
-        </w:rPr>
-        <w:lastRenderedPageBreak/>
-        <w:t xml:space="preserve">15. </w:t>
-      </w:r>
-    </w:p>
-    <w:p>
-      <w:pPr>
-        <w:rPr>
-          <w:sz w:val="36"/>
-        </w:rPr>
-      </w:pPr>
-      <w:r>
-        <w:rPr>
-          <w:sz w:val="36"/>
-        </w:rPr>
-        <w:t xml:space="preserve">The hardest part of creating this package was converting it from in-house/company </w:t>
-      </w:r>
-      <w:r>
-        <w:rPr>
-          <w:sz w:val="36"/>
-        </w:rPr>
-        <w:t xml:space="preserve">only </w:t>
-      </w:r>
-      <w:r>
-        <w:rPr>
-          <w:sz w:val="36"/>
-        </w:rPr>
-        <w:t>us</w:t>
-      </w:r>
-      <w:r>
-        <w:rPr>
-          <w:sz w:val="36"/>
-        </w:rPr>
-        <w:t>age</w:t>
-      </w:r>
-      <w:r>
-        <w:rPr>
-          <w:sz w:val="36"/>
-        </w:rPr>
-        <w:t xml:space="preserve"> to </w:t>
-      </w:r>
-      <w:r>
-        <w:rPr>
-          <w:sz w:val="36"/>
-        </w:rPr>
-        <w:t xml:space="preserve">generalizing it for the </w:t>
-      </w:r>
-      <w:r>
-        <w:rPr>
-          <w:sz w:val="36"/>
-        </w:rPr>
-        <w:t>public</w:t>
-      </w:r>
-      <w:r>
-        <w:rPr>
-          <w:sz w:val="36"/>
-        </w:rPr>
-        <w:t xml:space="preserve">, </w:t>
-      </w:r>
-      <w:r>
-        <w:rPr>
-          <w:sz w:val="36"/>
-        </w:rPr>
-        <w:t xml:space="preserve">open source. </w:t>
-      </w:r>
-    </w:p>
-    <w:p>
-      <w:pPr>
-        <w:rPr>
-          <w:sz w:val="36"/>
-        </w:rPr>
-      </w:pPr>
-      <w:r>
-        <w:rPr>
-          <w:sz w:val="36"/>
-        </w:rPr>
-        <w:t xml:space="preserve">I didn’t have time to go over them but there are </w:t>
-      </w:r>
-      <w:r>
-        <w:rPr>
-          <w:b/>
-          <w:sz w:val="36"/>
-        </w:rPr>
-        <w:t>a lot more</w:t>
-      </w:r>
-      <w:r>
-        <w:rPr>
-          <w:sz w:val="36"/>
-        </w:rPr>
-        <w:t xml:space="preserve"> function arguments and I have tried to create easy defaults to make it easy on the user.</w:t>
-      </w:r>
-      <w:r>
-        <w:rPr>
-          <w:sz w:val="36"/>
-        </w:rPr>
-        <w:t xml:space="preserve"> </w:t>
-      </w:r>
-      <w:r>
-        <w:rPr>
-          <w:sz w:val="36"/>
-        </w:rPr>
-        <w:t>Please s</w:t>
-      </w:r>
-      <w:r>
-        <w:rPr>
-          <w:sz w:val="36"/>
-        </w:rPr>
-        <w:t>ee the package vignettes for more details!</w:t>
-      </w:r>
-    </w:p>
-    <w:p>
-      <w:pPr>
-        <w:rPr>
-          <w:sz w:val="36"/>
-        </w:rPr>
-      </w:pPr>
-      <w:r>
-        <w:rPr>
-          <w:sz w:val="36"/>
-        </w:rPr>
-        <w:t xml:space="preserve">Right </w:t>
-      </w:r>
-      <w:proofErr w:type="gramStart"/>
-      <w:r>
-        <w:rPr>
-          <w:sz w:val="36"/>
-        </w:rPr>
-        <w:t>now</w:t>
-      </w:r>
-      <w:proofErr w:type="gramEnd"/>
-      <w:r>
-        <w:rPr>
-          <w:sz w:val="36"/>
-        </w:rPr>
-        <w:t xml:space="preserve"> </w:t>
-      </w:r>
-      <w:r>
-        <w:rPr>
-          <w:sz w:val="36"/>
-        </w:rPr>
-        <w:t xml:space="preserve">we </w:t>
-      </w:r>
-      <w:r>
-        <w:rPr>
-          <w:sz w:val="36"/>
-        </w:rPr>
-        <w:t>only have qualitative labels set for “Low”, “Medium”, and “High” but in later version</w:t>
-      </w:r>
-      <w:r>
-        <w:rPr>
-          <w:sz w:val="36"/>
-        </w:rPr>
-        <w:t>s</w:t>
-      </w:r>
-      <w:r>
-        <w:rPr>
-          <w:sz w:val="36"/>
-        </w:rPr>
-        <w:t xml:space="preserve"> I would like to allow users to set their own</w:t>
-      </w:r>
-      <w:r>
-        <w:rPr>
-          <w:sz w:val="36"/>
-        </w:rPr>
-        <w:t xml:space="preserve"> labels</w:t>
-      </w:r>
-      <w:r>
-        <w:rPr>
-          <w:sz w:val="36"/>
-        </w:rPr>
-        <w:t xml:space="preserve">. </w:t>
-      </w:r>
-    </w:p>
-    <w:p>
-      <w:pPr>
-        <w:rPr>
-          <w:sz w:val="36"/>
-        </w:rPr>
-      </w:pPr>
-      <w:r>
-        <w:rPr>
-          <w:sz w:val="36"/>
-        </w:rPr>
-        <w:t>Finally</w:t>
-      </w:r>
-      <w:r>
-        <w:rPr>
-          <w:sz w:val="36"/>
-        </w:rPr>
-        <w:t>,</w:t>
+        <w:t>should</w:t>
+      </w:r>
+      <w:r>
+        <w:rPr>
+          <w:sz w:val="36"/>
+        </w:rPr>
+        <w:t xml:space="preserve"> have today.</w:t>
       </w:r>
       <w:bookmarkStart w:id="0" w:name="_GoBack"/>
       <w:bookmarkEnd w:id="0"/>
+    </w:p>
+    <w:p>
+      <w:pPr>
+        <w:rPr>
+          <w:sz w:val="36"/>
+        </w:rPr>
+      </w:pPr>
+      <w:r>
+        <w:rPr>
+          <w:sz w:val="36"/>
+        </w:rPr>
+        <w:t>1</w:t>
+      </w:r>
+      <w:r>
+        <w:rPr>
+          <w:sz w:val="36"/>
+        </w:rPr>
+        <w:t>6</w:t>
+      </w:r>
+      <w:r>
+        <w:rPr>
+          <w:sz w:val="36"/>
+        </w:rPr>
+        <w:t xml:space="preserve">. </w:t>
+      </w:r>
+    </w:p>
+    <w:p>
+      <w:pPr>
+        <w:rPr>
+          <w:sz w:val="36"/>
+        </w:rPr>
+      </w:pPr>
+      <w:r>
+        <w:rPr>
+          <w:sz w:val="36"/>
+        </w:rPr>
+        <w:t xml:space="preserve">The hardest part of creating this package was converting it from in-house/company </w:t>
+      </w:r>
+      <w:r>
+        <w:rPr>
+          <w:sz w:val="36"/>
+        </w:rPr>
+        <w:t xml:space="preserve">only </w:t>
+      </w:r>
+      <w:r>
+        <w:rPr>
+          <w:sz w:val="36"/>
+        </w:rPr>
+        <w:t>us</w:t>
+      </w:r>
+      <w:r>
+        <w:rPr>
+          <w:sz w:val="36"/>
+        </w:rPr>
+        <w:t>age</w:t>
+      </w:r>
+      <w:r>
+        <w:rPr>
+          <w:sz w:val="36"/>
+        </w:rPr>
+        <w:t xml:space="preserve"> to </w:t>
+      </w:r>
+      <w:r>
+        <w:rPr>
+          <w:sz w:val="36"/>
+        </w:rPr>
+        <w:t xml:space="preserve">generalizing it for the </w:t>
+      </w:r>
+      <w:r>
+        <w:rPr>
+          <w:sz w:val="36"/>
+        </w:rPr>
+        <w:t>public</w:t>
+      </w:r>
+      <w:r>
+        <w:rPr>
+          <w:sz w:val="36"/>
+        </w:rPr>
+        <w:t xml:space="preserve"> and</w:t>
+      </w:r>
+      <w:r>
+        <w:rPr>
+          <w:sz w:val="36"/>
+        </w:rPr>
+        <w:t xml:space="preserve"> </w:t>
+      </w:r>
+      <w:r>
+        <w:rPr>
+          <w:sz w:val="36"/>
+        </w:rPr>
+        <w:t>open sourc</w:t>
+      </w:r>
+      <w:r>
+        <w:rPr>
+          <w:sz w:val="36"/>
+        </w:rPr>
+        <w:t>ing it</w:t>
+      </w:r>
+      <w:r>
+        <w:rPr>
+          <w:sz w:val="36"/>
+        </w:rPr>
+        <w:t xml:space="preserve">. </w:t>
+      </w:r>
+    </w:p>
+    <w:p>
+      <w:pPr>
+        <w:rPr>
+          <w:sz w:val="36"/>
+        </w:rPr>
+      </w:pPr>
+      <w:r>
+        <w:rPr>
+          <w:sz w:val="36"/>
+        </w:rPr>
+        <w:t xml:space="preserve">I didn’t have time to go over them but there are </w:t>
+      </w:r>
+      <w:r>
+        <w:rPr>
+          <w:b/>
+          <w:sz w:val="36"/>
+        </w:rPr>
+        <w:t>a lot more</w:t>
+      </w:r>
+      <w:r>
+        <w:rPr>
+          <w:sz w:val="36"/>
+        </w:rPr>
+        <w:t xml:space="preserve"> function arguments and I have tried to create easy defaults to make it easy on the user.</w:t>
+      </w:r>
+      <w:r>
+        <w:rPr>
+          <w:sz w:val="36"/>
+        </w:rPr>
+        <w:t xml:space="preserve"> </w:t>
+      </w:r>
+      <w:r>
+        <w:rPr>
+          <w:sz w:val="36"/>
+        </w:rPr>
+        <w:t>Please s</w:t>
+      </w:r>
+      <w:r>
+        <w:rPr>
+          <w:sz w:val="36"/>
+        </w:rPr>
+        <w:t>ee the package vignettes for more details!</w:t>
+      </w:r>
+    </w:p>
+    <w:p>
+      <w:pPr>
+        <w:rPr>
+          <w:sz w:val="36"/>
+        </w:rPr>
+      </w:pPr>
+      <w:r>
+        <w:rPr>
+          <w:sz w:val="36"/>
+        </w:rPr>
+        <w:t xml:space="preserve">Right </w:t>
+      </w:r>
+      <w:proofErr w:type="gramStart"/>
+      <w:r>
+        <w:rPr>
+          <w:sz w:val="36"/>
+        </w:rPr>
+        <w:t>now</w:t>
+      </w:r>
+      <w:proofErr w:type="gramEnd"/>
+      <w:r>
+        <w:rPr>
+          <w:sz w:val="36"/>
+        </w:rPr>
+        <w:t xml:space="preserve"> </w:t>
+      </w:r>
+      <w:r>
+        <w:rPr>
+          <w:sz w:val="36"/>
+        </w:rPr>
+        <w:t xml:space="preserve">we </w:t>
+      </w:r>
+      <w:r>
+        <w:rPr>
+          <w:sz w:val="36"/>
+        </w:rPr>
+        <w:t xml:space="preserve">only have qualitative labels set for “Low”, “Medium”, and “High” </w:t>
+      </w:r>
+      <w:r>
+        <w:rPr>
+          <w:sz w:val="36"/>
+        </w:rPr>
+        <w:t xml:space="preserve">in the regular version and </w:t>
+      </w:r>
+      <w:r>
+        <w:rPr>
+          <w:sz w:val="36"/>
+        </w:rPr>
+        <w:t xml:space="preserve">“Last Week”, “Last Year” in the time-constraint version </w:t>
+      </w:r>
+      <w:r>
+        <w:rPr>
+          <w:sz w:val="36"/>
+        </w:rPr>
+        <w:t xml:space="preserve">but in later </w:t>
+      </w:r>
+      <w:r>
+        <w:rPr>
+          <w:sz w:val="36"/>
+        </w:rPr>
+        <w:t>updates</w:t>
+      </w:r>
+      <w:r>
+        <w:rPr>
+          <w:sz w:val="36"/>
+        </w:rPr>
+        <w:t xml:space="preserve"> I would like to allow users to set their own</w:t>
+      </w:r>
+      <w:r>
+        <w:rPr>
+          <w:sz w:val="36"/>
+        </w:rPr>
+        <w:t xml:space="preserve"> labels</w:t>
+      </w:r>
+      <w:r>
+        <w:rPr>
+          <w:sz w:val="36"/>
+        </w:rPr>
+        <w:t xml:space="preserve">. </w:t>
+      </w:r>
+    </w:p>
+    <w:p>
+      <w:pPr>
+        <w:rPr>
+          <w:sz w:val="36"/>
+        </w:rPr>
+      </w:pPr>
+      <w:r>
+        <w:rPr>
+          <w:sz w:val="36"/>
+        </w:rPr>
+        <w:t>Finally</w:t>
+      </w:r>
+      <w:r>
+        <w:rPr>
+          <w:sz w:val="36"/>
+        </w:rPr>
+        <w:t>,</w:t>
+      </w:r>
       <w:r>
         <w:rPr>
           <w:sz w:val="36"/>
@@ -1598,7 +1881,19 @@
         <w:rPr>
           <w:sz w:val="36"/>
         </w:rPr>
-        <w:t xml:space="preserve">16. </w:t>
+        <w:t>1</w:t>
+      </w:r>
+      <w:r>
+        <w:rPr>
+          <w:sz w:val="36"/>
+        </w:rPr>
+        <w:t>7</w:t>
+      </w:r>
+      <w:r>
+        <w:rPr>
+          <w:sz w:val="36"/>
+        </w:rPr>
+        <w:t xml:space="preserve">. </w:t>
       </w:r>
     </w:p>
     <w:p>
@@ -1625,7 +1920,13 @@
         <w:rPr>
           <w:sz w:val="36"/>
         </w:rPr>
-        <w:t>/Twitter!</w:t>
+        <w:t xml:space="preserve"> and </w:t>
+      </w:r>
+      <w:r>
+        <w:rPr>
+          <w:sz w:val="36"/>
+        </w:rPr>
+        <w:t>Twitter!</w:t>
       </w:r>
     </w:p>
     <w:sectPr>

</xml_diff>